<commit_message>
nova tabela na base de dados
</commit_message>
<xml_diff>
--- a/Base_de_dados/theSitter_DicionarioDeDados.docx
+++ b/Base_de_dados/theSitter_DicionarioDeDados.docx
@@ -443,7 +443,23 @@
           <w:b/>
           <w:bCs/>
         </w:rPr>
-        <w:t xml:space="preserve">11 </w:t>
+        <w:t>1</w:t>
+      </w:r>
+      <w:r>
+        <w:rPr>
+          <w:rFonts w:asciiTheme="minorHAnsi" w:hAnsiTheme="minorHAnsi" w:cstheme="minorHAnsi"/>
+          <w:b/>
+          <w:bCs/>
+        </w:rPr>
+        <w:t>2</w:t>
+      </w:r>
+      <w:r>
+        <w:rPr>
+          <w:rFonts w:asciiTheme="minorHAnsi" w:hAnsiTheme="minorHAnsi" w:cstheme="minorHAnsi"/>
+          <w:b/>
+          <w:bCs/>
+        </w:rPr>
+        <w:t xml:space="preserve"> </w:t>
       </w:r>
       <w:r>
         <w:rPr>
@@ -1602,13 +1618,7 @@
               <w:rPr>
                 <w:rFonts w:asciiTheme="minorHAnsi" w:hAnsiTheme="minorHAnsi" w:cstheme="minorHAnsi"/>
               </w:rPr>
-              <w:t xml:space="preserve"> </w:t>
-            </w:r>
-            <w:r>
-              <w:rPr>
-                <w:rFonts w:asciiTheme="minorHAnsi" w:hAnsiTheme="minorHAnsi" w:cstheme="minorHAnsi"/>
-              </w:rPr>
-              <w:t>AUTO_INCREMENT PRIMARY KEY</w:t>
+              <w:t xml:space="preserve"> AUTO_INCREMENT PRIMARY KEY</w:t>
             </w:r>
           </w:p>
         </w:tc>
@@ -1970,19 +1980,7 @@
               <w:rPr>
                 <w:rFonts w:asciiTheme="minorHAnsi" w:hAnsiTheme="minorHAnsi" w:cstheme="minorHAnsi"/>
               </w:rPr>
-              <w:t>VARCHAR(2</w:t>
-            </w:r>
-            <w:r>
-              <w:rPr>
-                <w:rFonts w:asciiTheme="minorHAnsi" w:hAnsiTheme="minorHAnsi" w:cstheme="minorHAnsi"/>
-              </w:rPr>
-              <w:t>0</w:t>
-            </w:r>
-            <w:r>
-              <w:rPr>
-                <w:rFonts w:asciiTheme="minorHAnsi" w:hAnsiTheme="minorHAnsi" w:cstheme="minorHAnsi"/>
-              </w:rPr>
-              <w:t>)</w:t>
+              <w:t>VARCHAR(20)</w:t>
             </w:r>
           </w:p>
         </w:tc>
@@ -2368,13 +2366,7 @@
               <w:rPr>
                 <w:rFonts w:asciiTheme="minorHAnsi" w:hAnsiTheme="minorHAnsi" w:cstheme="minorHAnsi"/>
               </w:rPr>
-              <w:t xml:space="preserve"> </w:t>
-            </w:r>
-            <w:r>
-              <w:rPr>
-                <w:rFonts w:asciiTheme="minorHAnsi" w:hAnsiTheme="minorHAnsi" w:cstheme="minorHAnsi"/>
-              </w:rPr>
-              <w:t>responseTime</w:t>
+              <w:t xml:space="preserve"> responseTime</w:t>
             </w:r>
           </w:p>
         </w:tc>
@@ -3883,28 +3875,7 @@
           <w:rFonts w:asciiTheme="minorHAnsi" w:hAnsiTheme="minorHAnsi" w:cstheme="minorHAnsi"/>
           <w:color w:val="0F0F0F"/>
         </w:rPr>
-        <w:t>o</w:t>
-      </w:r>
-      <w:r>
-        <w:rPr>
-          <w:rFonts w:asciiTheme="minorHAnsi" w:hAnsiTheme="minorHAnsi" w:cstheme="minorHAnsi"/>
-          <w:color w:val="0F0F0F"/>
-        </w:rPr>
-        <w:t xml:space="preserve"> </w:t>
-      </w:r>
-      <w:r>
-        <w:rPr>
-          <w:rFonts w:asciiTheme="minorHAnsi" w:hAnsiTheme="minorHAnsi" w:cstheme="minorHAnsi"/>
-          <w:color w:val="0F0F0F"/>
-        </w:rPr>
-        <w:t>Response time</w:t>
-      </w:r>
-      <w:r>
-        <w:rPr>
-          <w:rFonts w:asciiTheme="minorHAnsi" w:hAnsiTheme="minorHAnsi" w:cstheme="minorHAnsi"/>
-          <w:color w:val="0F0F0F"/>
-        </w:rPr>
-        <w:t xml:space="preserve"> da sitter</w:t>
+        <w:t>o Response time da sitter</w:t>
       </w:r>
       <w:r>
         <w:rPr>
@@ -4053,21 +4024,7 @@
           <w:rFonts w:asciiTheme="minorHAnsi" w:hAnsiTheme="minorHAnsi" w:cstheme="minorHAnsi"/>
           <w:color w:val="0F0F0F"/>
         </w:rPr>
-        <w:t xml:space="preserve">o Response </w:t>
-      </w:r>
-      <w:r>
-        <w:rPr>
-          <w:rFonts w:asciiTheme="minorHAnsi" w:hAnsiTheme="minorHAnsi" w:cstheme="minorHAnsi"/>
-          <w:color w:val="0F0F0F"/>
-        </w:rPr>
-        <w:t>rate</w:t>
-      </w:r>
-      <w:r>
-        <w:rPr>
-          <w:rFonts w:asciiTheme="minorHAnsi" w:hAnsiTheme="minorHAnsi" w:cstheme="minorHAnsi"/>
-          <w:color w:val="0F0F0F"/>
-        </w:rPr>
-        <w:t xml:space="preserve"> da sitter</w:t>
+        <w:t>o Response rate da sitter</w:t>
       </w:r>
       <w:r>
         <w:rPr>
@@ -5569,14 +5526,7 @@
           <w:rFonts w:asciiTheme="minorHAnsi" w:hAnsiTheme="minorHAnsi" w:cstheme="minorHAnsi"/>
           <w:color w:val="0F0F0F"/>
         </w:rPr>
-        <w:t xml:space="preserve">o </w:t>
-      </w:r>
-      <w:r>
-        <w:rPr>
-          <w:rFonts w:asciiTheme="minorHAnsi" w:hAnsiTheme="minorHAnsi" w:cstheme="minorHAnsi"/>
-          <w:color w:val="0F0F0F"/>
-        </w:rPr>
-        <w:t xml:space="preserve">ínicio </w:t>
+        <w:t xml:space="preserve">o ínicio </w:t>
       </w:r>
       <w:r>
         <w:rPr>
@@ -7449,14 +7399,7 @@
           <w:rFonts w:asciiTheme="minorHAnsi" w:hAnsiTheme="minorHAnsi" w:cstheme="minorHAnsi"/>
           <w:color w:val="0F0F0F"/>
         </w:rPr>
-        <w:t>user</w:t>
-      </w:r>
-      <w:r>
-        <w:rPr>
-          <w:rFonts w:asciiTheme="minorHAnsi" w:hAnsiTheme="minorHAnsi" w:cstheme="minorHAnsi"/>
-          <w:color w:val="0F0F0F"/>
-        </w:rPr>
-        <w:t xml:space="preserve"> </w:t>
+        <w:t xml:space="preserve">user </w:t>
       </w:r>
       <w:r>
         <w:rPr>
@@ -10001,14 +9944,7 @@
           <w:rFonts w:asciiTheme="minorHAnsi" w:hAnsiTheme="minorHAnsi" w:cstheme="minorHAnsi"/>
           <w:color w:val="0F0F0F"/>
         </w:rPr>
-        <w:t>a</w:t>
-      </w:r>
-      <w:r>
-        <w:rPr>
-          <w:rFonts w:asciiTheme="minorHAnsi" w:hAnsiTheme="minorHAnsi" w:cstheme="minorHAnsi"/>
-          <w:color w:val="0F0F0F"/>
-        </w:rPr>
-        <w:t>s criaturas</w:t>
+        <w:t>as criaturas</w:t>
       </w:r>
       <w:r>
         <w:rPr>
@@ -11645,14 +11581,7 @@
           <w:rFonts w:asciiTheme="minorHAnsi" w:hAnsiTheme="minorHAnsi" w:cstheme="minorHAnsi"/>
           <w:color w:val="0F0F0F"/>
         </w:rPr>
-        <w:t>Armazena informações</w:t>
-      </w:r>
-      <w:r>
-        <w:rPr>
-          <w:rFonts w:asciiTheme="minorHAnsi" w:hAnsiTheme="minorHAnsi" w:cstheme="minorHAnsi"/>
-          <w:color w:val="0F0F0F"/>
-        </w:rPr>
-        <w:t xml:space="preserve"> extras na </w:t>
+        <w:t xml:space="preserve">Armazena informações extras na </w:t>
       </w:r>
       <w:r>
         <w:rPr>
@@ -12268,14 +12197,7 @@
           <w:rFonts w:asciiTheme="minorHAnsi" w:hAnsiTheme="minorHAnsi" w:cstheme="minorHAnsi"/>
           <w:color w:val="0F0F0F"/>
         </w:rPr>
-        <w:t>a</w:t>
-      </w:r>
-      <w:r>
-        <w:rPr>
-          <w:rFonts w:asciiTheme="minorHAnsi" w:hAnsiTheme="minorHAnsi" w:cstheme="minorHAnsi"/>
-          <w:color w:val="0F0F0F"/>
-        </w:rPr>
-        <w:t>o user</w:t>
+        <w:t>ao user</w:t>
       </w:r>
       <w:r>
         <w:rPr>
@@ -12418,14 +12340,7 @@
           <w:rFonts w:asciiTheme="minorHAnsi" w:hAnsiTheme="minorHAnsi" w:cstheme="minorHAnsi"/>
           <w:color w:val="0F0F0F"/>
         </w:rPr>
-        <w:t>a</w:t>
-      </w:r>
-      <w:r>
-        <w:rPr>
-          <w:rFonts w:asciiTheme="minorHAnsi" w:hAnsiTheme="minorHAnsi" w:cstheme="minorHAnsi"/>
-          <w:color w:val="0F0F0F"/>
-        </w:rPr>
-        <w:t xml:space="preserve">o chat </w:t>
+        <w:t xml:space="preserve">ao chat </w:t>
       </w:r>
       <w:r>
         <w:rPr>
@@ -13195,21 +13110,7 @@
           <w:rFonts w:asciiTheme="minorHAnsi" w:hAnsiTheme="minorHAnsi" w:cstheme="minorHAnsi"/>
           <w:color w:val="0F0F0F"/>
         </w:rPr>
-        <w:t>T</w:t>
-      </w:r>
-      <w:r>
-        <w:rPr>
-          <w:rFonts w:asciiTheme="minorHAnsi" w:hAnsiTheme="minorHAnsi" w:cstheme="minorHAnsi"/>
-          <w:color w:val="0F0F0F"/>
-        </w:rPr>
-        <w:t>IMESTAMP</w:t>
-      </w:r>
-      <w:r>
-        <w:rPr>
-          <w:rFonts w:asciiTheme="minorHAnsi" w:hAnsiTheme="minorHAnsi" w:cstheme="minorHAnsi"/>
-          <w:color w:val="0F0F0F"/>
-        </w:rPr>
-        <w:t>.</w:t>
+        <w:t>TIMESTAMP.</w:t>
       </w:r>
     </w:p>
     <w:p>
@@ -13869,14 +13770,7 @@
           <w:rFonts w:asciiTheme="minorHAnsi" w:hAnsiTheme="minorHAnsi" w:cstheme="minorHAnsi"/>
           <w:color w:val="0F0F0F"/>
         </w:rPr>
-        <w:t xml:space="preserve"> o</w:t>
-      </w:r>
-      <w:r>
-        <w:rPr>
-          <w:rFonts w:asciiTheme="minorHAnsi" w:hAnsiTheme="minorHAnsi" w:cstheme="minorHAnsi"/>
-          <w:color w:val="0F0F0F"/>
-        </w:rPr>
-        <w:t xml:space="preserve"> valor das avaliações</w:t>
+        <w:t xml:space="preserve"> o valor das avaliações</w:t>
       </w:r>
       <w:r>
         <w:rPr>
@@ -13906,14 +13800,7 @@
           <w:rFonts w:asciiTheme="minorHAnsi" w:hAnsiTheme="minorHAnsi" w:cstheme="minorHAnsi"/>
           <w:color w:val="0F0F0F"/>
         </w:rPr>
-        <w:t>INT</w:t>
-      </w:r>
-      <w:r>
-        <w:rPr>
-          <w:rFonts w:asciiTheme="minorHAnsi" w:hAnsiTheme="minorHAnsi" w:cstheme="minorHAnsi"/>
-          <w:color w:val="0F0F0F"/>
-        </w:rPr>
-        <w:t>.</w:t>
+        <w:t>INT.</w:t>
       </w:r>
     </w:p>
     <w:p>
@@ -13968,14 +13855,7 @@
           <w:rFonts w:asciiTheme="minorHAnsi" w:hAnsiTheme="minorHAnsi" w:cstheme="minorHAnsi"/>
           <w:b/>
         </w:rPr>
-        <w:t>ra_</w:t>
-      </w:r>
-      <w:r>
-        <w:rPr>
-          <w:rFonts w:asciiTheme="minorHAnsi" w:hAnsiTheme="minorHAnsi" w:cstheme="minorHAnsi"/>
-          <w:b/>
-        </w:rPr>
-        <w:t>comment</w:t>
+        <w:t>ra_comment</w:t>
       </w:r>
       <w:r>
         <w:rPr>
@@ -14012,21 +13892,7 @@
           <w:rFonts w:asciiTheme="minorHAnsi" w:hAnsiTheme="minorHAnsi" w:cstheme="minorHAnsi"/>
           <w:color w:val="0F0F0F"/>
         </w:rPr>
-        <w:t xml:space="preserve"> o </w:t>
-      </w:r>
-      <w:r>
-        <w:rPr>
-          <w:rFonts w:asciiTheme="minorHAnsi" w:hAnsiTheme="minorHAnsi" w:cstheme="minorHAnsi"/>
-          <w:color w:val="0F0F0F"/>
-        </w:rPr>
-        <w:t xml:space="preserve">comentários </w:t>
-      </w:r>
-      <w:r>
-        <w:rPr>
-          <w:rFonts w:asciiTheme="minorHAnsi" w:hAnsiTheme="minorHAnsi" w:cstheme="minorHAnsi"/>
-          <w:color w:val="0F0F0F"/>
-        </w:rPr>
-        <w:t xml:space="preserve"> das avaliações</w:t>
+        <w:t xml:space="preserve"> o comentários  das avaliações</w:t>
       </w:r>
       <w:r>
         <w:rPr>
@@ -14056,14 +13922,7 @@
           <w:rFonts w:asciiTheme="minorHAnsi" w:hAnsiTheme="minorHAnsi" w:cstheme="minorHAnsi"/>
           <w:color w:val="0F0F0F"/>
         </w:rPr>
-        <w:t>TEXT</w:t>
-      </w:r>
-      <w:r>
-        <w:rPr>
-          <w:rFonts w:asciiTheme="minorHAnsi" w:hAnsiTheme="minorHAnsi" w:cstheme="minorHAnsi"/>
-          <w:color w:val="0F0F0F"/>
-        </w:rPr>
-        <w:t>.</w:t>
+        <w:t>TEXT.</w:t>
       </w:r>
     </w:p>
     <w:p>
@@ -14145,14 +14004,7 @@
           <w:rFonts w:asciiTheme="minorHAnsi" w:hAnsiTheme="minorHAnsi" w:cstheme="minorHAnsi"/>
           <w:color w:val="0F0F0F"/>
         </w:rPr>
-        <w:t>as</w:t>
-      </w:r>
-      <w:r>
-        <w:rPr>
-          <w:rFonts w:asciiTheme="minorHAnsi" w:hAnsiTheme="minorHAnsi" w:cstheme="minorHAnsi"/>
-          <w:color w:val="0F0F0F"/>
-        </w:rPr>
-        <w:t xml:space="preserve"> sitters</w:t>
+        <w:t>as sitters</w:t>
       </w:r>
       <w:r>
         <w:rPr>
@@ -14229,7 +14081,746 @@
     </w:p>
     <w:p>
       <w:pPr>
-        <w:spacing w:after="324"/>
+        <w:spacing w:after="91"/>
+        <w:ind w:left="706"/>
+        <w:rPr>
+          <w:rFonts w:asciiTheme="minorHAnsi" w:hAnsiTheme="minorHAnsi" w:cstheme="minorHAnsi"/>
+          <w:bCs/>
+        </w:rPr>
+      </w:pPr>
+    </w:p>
+    <w:p>
+      <w:pPr>
+        <w:numPr>
+          <w:ilvl w:val="0"/>
+          <w:numId w:val="1"/>
+        </w:numPr>
+        <w:spacing w:after="90"/>
+        <w:ind w:hanging="360"/>
+        <w:rPr>
+          <w:rFonts w:asciiTheme="minorHAnsi" w:hAnsiTheme="minorHAnsi" w:cstheme="minorHAnsi"/>
+        </w:rPr>
+      </w:pPr>
+      <w:r>
+        <w:rPr>
+          <w:rFonts w:asciiTheme="minorHAnsi" w:hAnsiTheme="minorHAnsi" w:cstheme="minorHAnsi"/>
+        </w:rPr>
+        <w:lastRenderedPageBreak/>
+        <w:t xml:space="preserve">Tabela </w:t>
+      </w:r>
+      <w:r>
+        <w:rPr>
+          <w:rFonts w:asciiTheme="minorHAnsi" w:hAnsiTheme="minorHAnsi" w:cstheme="minorHAnsi"/>
+          <w:b/>
+        </w:rPr>
+        <w:t>access</w:t>
+      </w:r>
+    </w:p>
+    <w:p>
+      <w:pPr>
+        <w:tabs>
+          <w:tab w:val="center" w:pos="411"/>
+          <w:tab w:val="right" w:pos="8479"/>
+        </w:tabs>
+        <w:spacing w:after="0"/>
+        <w:rPr>
+          <w:rFonts w:asciiTheme="minorHAnsi" w:hAnsiTheme="minorHAnsi" w:cstheme="minorHAnsi"/>
+        </w:rPr>
+      </w:pPr>
+    </w:p>
+    <w:p>
+      <w:pPr>
+        <w:tabs>
+          <w:tab w:val="center" w:pos="411"/>
+          <w:tab w:val="right" w:pos="8479"/>
+        </w:tabs>
+        <w:spacing w:after="0"/>
+        <w:rPr>
+          <w:rFonts w:asciiTheme="minorHAnsi" w:hAnsiTheme="minorHAnsi" w:cstheme="minorHAnsi"/>
+        </w:rPr>
+      </w:pPr>
+    </w:p>
+    <w:tbl>
+      <w:tblPr>
+        <w:tblStyle w:val="Tabelacomgrade"/>
+        <w:tblW w:w="9776" w:type="dxa"/>
+        <w:tblLook w:val="04A0" w:firstRow="1" w:lastRow="0" w:firstColumn="1" w:lastColumn="0" w:noHBand="0" w:noVBand="1"/>
+      </w:tblPr>
+      <w:tblGrid>
+        <w:gridCol w:w="2822"/>
+        <w:gridCol w:w="2823"/>
+        <w:gridCol w:w="4131"/>
+      </w:tblGrid>
+      <w:tr>
+        <w:tc>
+          <w:tcPr>
+            <w:tcW w:w="2822" w:type="dxa"/>
+          </w:tcPr>
+          <w:p>
+            <w:pPr>
+              <w:tabs>
+                <w:tab w:val="center" w:pos="411"/>
+                <w:tab w:val="right" w:pos="8479"/>
+              </w:tabs>
+              <w:rPr>
+                <w:rFonts w:asciiTheme="minorHAnsi" w:hAnsiTheme="minorHAnsi" w:cstheme="minorHAnsi"/>
+              </w:rPr>
+            </w:pPr>
+            <w:r>
+              <w:rPr>
+                <w:rFonts w:asciiTheme="minorHAnsi" w:hAnsiTheme="minorHAnsi" w:cstheme="minorHAnsi"/>
+              </w:rPr>
+              <w:t>Coluna</w:t>
+            </w:r>
+          </w:p>
+        </w:tc>
+        <w:tc>
+          <w:tcPr>
+            <w:tcW w:w="2823" w:type="dxa"/>
+          </w:tcPr>
+          <w:p>
+            <w:pPr>
+              <w:tabs>
+                <w:tab w:val="center" w:pos="411"/>
+                <w:tab w:val="right" w:pos="8479"/>
+              </w:tabs>
+              <w:rPr>
+                <w:rFonts w:asciiTheme="minorHAnsi" w:hAnsiTheme="minorHAnsi" w:cstheme="minorHAnsi"/>
+              </w:rPr>
+            </w:pPr>
+            <w:r>
+              <w:rPr>
+                <w:rFonts w:asciiTheme="minorHAnsi" w:hAnsiTheme="minorHAnsi" w:cstheme="minorHAnsi"/>
+              </w:rPr>
+              <w:t>Tipo</w:t>
+            </w:r>
+          </w:p>
+        </w:tc>
+        <w:tc>
+          <w:tcPr>
+            <w:tcW w:w="4131" w:type="dxa"/>
+          </w:tcPr>
+          <w:p>
+            <w:pPr>
+              <w:tabs>
+                <w:tab w:val="center" w:pos="411"/>
+                <w:tab w:val="right" w:pos="8479"/>
+              </w:tabs>
+              <w:rPr>
+                <w:rFonts w:asciiTheme="minorHAnsi" w:hAnsiTheme="minorHAnsi" w:cstheme="minorHAnsi"/>
+              </w:rPr>
+            </w:pPr>
+            <w:r>
+              <w:rPr>
+                <w:rFonts w:asciiTheme="minorHAnsi" w:hAnsiTheme="minorHAnsi" w:cstheme="minorHAnsi"/>
+              </w:rPr>
+              <w:t>Restrições</w:t>
+            </w:r>
+          </w:p>
+        </w:tc>
+      </w:tr>
+      <w:tr>
+        <w:tc>
+          <w:tcPr>
+            <w:tcW w:w="2822" w:type="dxa"/>
+          </w:tcPr>
+          <w:p>
+            <w:pPr>
+              <w:tabs>
+                <w:tab w:val="center" w:pos="411"/>
+                <w:tab w:val="right" w:pos="8479"/>
+              </w:tabs>
+              <w:rPr>
+                <w:rFonts w:asciiTheme="minorHAnsi" w:hAnsiTheme="minorHAnsi" w:cstheme="minorHAnsi"/>
+              </w:rPr>
+            </w:pPr>
+            <w:r>
+              <w:rPr>
+                <w:rFonts w:asciiTheme="minorHAnsi" w:hAnsiTheme="minorHAnsi" w:cstheme="minorHAnsi"/>
+              </w:rPr>
+              <w:t>ac_id</w:t>
+            </w:r>
+          </w:p>
+        </w:tc>
+        <w:tc>
+          <w:tcPr>
+            <w:tcW w:w="2823" w:type="dxa"/>
+          </w:tcPr>
+          <w:p>
+            <w:pPr>
+              <w:tabs>
+                <w:tab w:val="center" w:pos="411"/>
+                <w:tab w:val="right" w:pos="8479"/>
+              </w:tabs>
+              <w:rPr>
+                <w:rFonts w:asciiTheme="minorHAnsi" w:hAnsiTheme="minorHAnsi" w:cstheme="minorHAnsi"/>
+              </w:rPr>
+            </w:pPr>
+            <w:r>
+              <w:rPr>
+                <w:rFonts w:asciiTheme="minorHAnsi" w:hAnsiTheme="minorHAnsi" w:cstheme="minorHAnsi"/>
+              </w:rPr>
+              <w:t>INT</w:t>
+            </w:r>
+          </w:p>
+        </w:tc>
+        <w:tc>
+          <w:tcPr>
+            <w:tcW w:w="4131" w:type="dxa"/>
+          </w:tcPr>
+          <w:p>
+            <w:pPr>
+              <w:tabs>
+                <w:tab w:val="center" w:pos="411"/>
+                <w:tab w:val="right" w:pos="8479"/>
+              </w:tabs>
+              <w:rPr>
+                <w:rFonts w:asciiTheme="minorHAnsi" w:hAnsiTheme="minorHAnsi" w:cstheme="minorHAnsi"/>
+              </w:rPr>
+            </w:pPr>
+            <w:r>
+              <w:rPr>
+                <w:rFonts w:asciiTheme="minorHAnsi" w:hAnsiTheme="minorHAnsi" w:cstheme="minorHAnsi"/>
+              </w:rPr>
+              <w:t>NOT NULL</w:t>
+            </w:r>
+          </w:p>
+        </w:tc>
+      </w:tr>
+      <w:tr>
+        <w:tc>
+          <w:tcPr>
+            <w:tcW w:w="2822" w:type="dxa"/>
+          </w:tcPr>
+          <w:p>
+            <w:pPr>
+              <w:tabs>
+                <w:tab w:val="center" w:pos="411"/>
+                <w:tab w:val="right" w:pos="8479"/>
+              </w:tabs>
+              <w:rPr>
+                <w:rFonts w:asciiTheme="minorHAnsi" w:hAnsiTheme="minorHAnsi" w:cstheme="minorHAnsi"/>
+              </w:rPr>
+            </w:pPr>
+            <w:r>
+              <w:rPr>
+                <w:rFonts w:asciiTheme="minorHAnsi" w:hAnsiTheme="minorHAnsi" w:cstheme="minorHAnsi"/>
+              </w:rPr>
+              <w:t>ac_name</w:t>
+            </w:r>
+          </w:p>
+        </w:tc>
+        <w:tc>
+          <w:tcPr>
+            <w:tcW w:w="2823" w:type="dxa"/>
+          </w:tcPr>
+          <w:p>
+            <w:pPr>
+              <w:tabs>
+                <w:tab w:val="center" w:pos="411"/>
+                <w:tab w:val="right" w:pos="8479"/>
+              </w:tabs>
+              <w:rPr>
+                <w:rFonts w:asciiTheme="minorHAnsi" w:hAnsiTheme="minorHAnsi" w:cstheme="minorHAnsi"/>
+              </w:rPr>
+            </w:pPr>
+            <w:r>
+              <w:rPr>
+                <w:rFonts w:asciiTheme="minorHAnsi" w:hAnsiTheme="minorHAnsi" w:cstheme="minorHAnsi"/>
+              </w:rPr>
+              <w:t>VARCHAR(60)</w:t>
+            </w:r>
+          </w:p>
+        </w:tc>
+        <w:tc>
+          <w:tcPr>
+            <w:tcW w:w="4131" w:type="dxa"/>
+          </w:tcPr>
+          <w:p>
+            <w:pPr>
+              <w:tabs>
+                <w:tab w:val="center" w:pos="411"/>
+                <w:tab w:val="right" w:pos="8479"/>
+              </w:tabs>
+              <w:spacing w:after="0" w:line="240" w:lineRule="auto"/>
+              <w:rPr>
+                <w:rFonts w:asciiTheme="minorHAnsi" w:hAnsiTheme="minorHAnsi" w:cstheme="minorHAnsi"/>
+              </w:rPr>
+            </w:pPr>
+            <w:r>
+              <w:rPr>
+                <w:rFonts w:asciiTheme="minorHAnsi" w:hAnsiTheme="minorHAnsi" w:cstheme="minorHAnsi"/>
+              </w:rPr>
+              <w:t>NOT NULL ,</w:t>
+            </w:r>
+          </w:p>
+          <w:p>
+            <w:pPr>
+              <w:tabs>
+                <w:tab w:val="center" w:pos="411"/>
+                <w:tab w:val="right" w:pos="8479"/>
+              </w:tabs>
+              <w:rPr>
+                <w:rFonts w:asciiTheme="minorHAnsi" w:hAnsiTheme="minorHAnsi" w:cstheme="minorHAnsi"/>
+              </w:rPr>
+            </w:pPr>
+            <w:r>
+              <w:rPr>
+                <w:rFonts w:asciiTheme="minorHAnsi" w:hAnsiTheme="minorHAnsi" w:cstheme="minorHAnsi"/>
+              </w:rPr>
+              <w:t xml:space="preserve">    CHECK (ac_name IN ('sitter', 'client', 'admin'))</w:t>
+            </w:r>
+          </w:p>
+        </w:tc>
+      </w:tr>
+    </w:tbl>
+    <w:p>
+      <w:pPr>
+        <w:tabs>
+          <w:tab w:val="center" w:pos="411"/>
+          <w:tab w:val="right" w:pos="8479"/>
+        </w:tabs>
+        <w:spacing w:after="0"/>
+        <w:rPr>
+          <w:rFonts w:asciiTheme="minorHAnsi" w:hAnsiTheme="minorHAnsi" w:cstheme="minorHAnsi"/>
+        </w:rPr>
+      </w:pPr>
+      <w:r>
+        <w:rPr>
+          <w:rFonts w:asciiTheme="minorHAnsi" w:hAnsiTheme="minorHAnsi" w:cstheme="minorHAnsi"/>
+        </w:rPr>
+        <w:t xml:space="preserve"> </w:t>
+      </w:r>
+    </w:p>
+    <w:p>
+      <w:pPr>
+        <w:spacing w:after="204"/>
+        <w:ind w:left="346" w:firstLine="362"/>
+        <w:rPr>
+          <w:rFonts w:asciiTheme="minorHAnsi" w:hAnsiTheme="minorHAnsi" w:cstheme="minorHAnsi"/>
+          <w:b/>
+          <w:bCs/>
+        </w:rPr>
+      </w:pPr>
+      <w:r>
+        <w:rPr>
+          <w:rFonts w:asciiTheme="minorHAnsi" w:hAnsiTheme="minorHAnsi" w:cstheme="minorHAnsi"/>
+          <w:b/>
+          <w:bCs/>
+        </w:rPr>
+        <w:t>ac</w:t>
+      </w:r>
+      <w:r>
+        <w:rPr>
+          <w:rFonts w:asciiTheme="minorHAnsi" w:hAnsiTheme="minorHAnsi" w:cstheme="minorHAnsi"/>
+          <w:b/>
+          <w:bCs/>
+        </w:rPr>
+        <w:t>_id:</w:t>
+      </w:r>
+    </w:p>
+    <w:p>
+      <w:pPr>
+        <w:spacing w:after="91"/>
+        <w:ind w:left="706"/>
+        <w:rPr>
+          <w:rFonts w:asciiTheme="minorHAnsi" w:hAnsiTheme="minorHAnsi" w:cstheme="minorHAnsi"/>
+          <w:color w:val="0F0F0F"/>
+        </w:rPr>
+      </w:pPr>
+      <w:r>
+        <w:rPr>
+          <w:rFonts w:asciiTheme="minorHAnsi" w:hAnsiTheme="minorHAnsi" w:cstheme="minorHAnsi"/>
+          <w:bCs/>
+        </w:rPr>
+        <w:t xml:space="preserve">Definição: </w:t>
+      </w:r>
+      <w:r>
+        <w:rPr>
+          <w:rFonts w:asciiTheme="minorHAnsi" w:hAnsiTheme="minorHAnsi" w:cstheme="minorHAnsi"/>
+          <w:color w:val="0F0F0F"/>
+        </w:rPr>
+        <w:t xml:space="preserve">Identificador único para cada </w:t>
+      </w:r>
+      <w:r>
+        <w:rPr>
+          <w:rFonts w:asciiTheme="minorHAnsi" w:hAnsiTheme="minorHAnsi" w:cstheme="minorHAnsi"/>
+          <w:color w:val="0F0F0F"/>
+        </w:rPr>
+        <w:t>acesso</w:t>
+      </w:r>
+      <w:r>
+        <w:rPr>
+          <w:rFonts w:asciiTheme="minorHAnsi" w:hAnsiTheme="minorHAnsi" w:cstheme="minorHAnsi"/>
+          <w:color w:val="0F0F0F"/>
+        </w:rPr>
+        <w:t xml:space="preserve"> na tabela de </w:t>
+      </w:r>
+      <w:r>
+        <w:rPr>
+          <w:rFonts w:asciiTheme="minorHAnsi" w:hAnsiTheme="minorHAnsi" w:cstheme="minorHAnsi"/>
+          <w:color w:val="0F0F0F"/>
+        </w:rPr>
+        <w:t>access</w:t>
+      </w:r>
+      <w:r>
+        <w:rPr>
+          <w:rFonts w:asciiTheme="minorHAnsi" w:hAnsiTheme="minorHAnsi" w:cstheme="minorHAnsi"/>
+          <w:color w:val="0F0F0F"/>
+        </w:rPr>
+        <w:t>.</w:t>
+      </w:r>
+    </w:p>
+    <w:p>
+      <w:pPr>
+        <w:spacing w:after="91"/>
+        <w:ind w:left="706"/>
+        <w:rPr>
+          <w:rFonts w:asciiTheme="minorHAnsi" w:hAnsiTheme="minorHAnsi" w:cstheme="minorHAnsi"/>
+          <w:bCs/>
+        </w:rPr>
+      </w:pPr>
+      <w:r>
+        <w:rPr>
+          <w:rFonts w:asciiTheme="minorHAnsi" w:hAnsiTheme="minorHAnsi" w:cstheme="minorHAnsi"/>
+          <w:bCs/>
+        </w:rPr>
+        <w:t>Tipo de dados: Número inteiro.</w:t>
+      </w:r>
+    </w:p>
+    <w:p>
+      <w:pPr>
+        <w:spacing w:after="91"/>
+        <w:ind w:left="706"/>
+        <w:rPr>
+          <w:rFonts w:asciiTheme="minorHAnsi" w:hAnsiTheme="minorHAnsi" w:cstheme="minorHAnsi"/>
+          <w:bCs/>
+        </w:rPr>
+      </w:pPr>
+      <w:r>
+        <w:rPr>
+          <w:rFonts w:asciiTheme="minorHAnsi" w:hAnsiTheme="minorHAnsi" w:cstheme="minorHAnsi"/>
+          <w:bCs/>
+        </w:rPr>
+        <w:t>Restrições: Não pode ser nulo (NOT NULL).</w:t>
+      </w:r>
+    </w:p>
+    <w:p>
+      <w:pPr>
+        <w:spacing w:after="91"/>
+        <w:ind w:left="706"/>
+        <w:rPr>
+          <w:rFonts w:asciiTheme="minorHAnsi" w:hAnsiTheme="minorHAnsi" w:cstheme="minorHAnsi"/>
+          <w:bCs/>
+        </w:rPr>
+      </w:pPr>
+      <w:r>
+        <w:rPr>
+          <w:rFonts w:asciiTheme="minorHAnsi" w:hAnsiTheme="minorHAnsi" w:cstheme="minorHAnsi"/>
+          <w:bCs/>
+        </w:rPr>
+        <w:t>Propriedade especial: Será automaticamente incrementado para cada nova entrada (AUTO_INCREMENT).</w:t>
+      </w:r>
+    </w:p>
+    <w:p>
+      <w:pPr>
+        <w:spacing w:after="91"/>
+        <w:ind w:left="706"/>
+        <w:rPr>
+          <w:rFonts w:asciiTheme="minorHAnsi" w:hAnsiTheme="minorHAnsi" w:cstheme="minorHAnsi"/>
+          <w:bCs/>
+        </w:rPr>
+      </w:pPr>
+      <w:r>
+        <w:rPr>
+          <w:rFonts w:asciiTheme="minorHAnsi" w:hAnsiTheme="minorHAnsi" w:cstheme="minorHAnsi"/>
+          <w:bCs/>
+        </w:rPr>
+        <w:t>Chave primária:Utilizada para identificar exclusivamente cada registro na tabela.</w:t>
+      </w:r>
+    </w:p>
+    <w:p>
+      <w:pPr>
+        <w:spacing w:after="204"/>
+        <w:ind w:left="346" w:firstLine="362"/>
+        <w:rPr>
+          <w:rFonts w:asciiTheme="minorHAnsi" w:hAnsiTheme="minorHAnsi" w:cstheme="minorHAnsi"/>
+          <w:b/>
+          <w:bCs/>
+        </w:rPr>
+      </w:pPr>
+    </w:p>
+    <w:p>
+      <w:pPr>
+        <w:spacing w:after="204"/>
+        <w:ind w:left="346" w:firstLine="362"/>
+        <w:rPr>
+          <w:rFonts w:asciiTheme="minorHAnsi" w:hAnsiTheme="minorHAnsi" w:cstheme="minorHAnsi"/>
+          <w:b/>
+          <w:bCs/>
+        </w:rPr>
+      </w:pPr>
+      <w:r>
+        <w:rPr>
+          <w:rFonts w:asciiTheme="minorHAnsi" w:hAnsiTheme="minorHAnsi" w:cstheme="minorHAnsi"/>
+          <w:b/>
+          <w:bCs/>
+        </w:rPr>
+        <w:t>ac</w:t>
+      </w:r>
+      <w:r>
+        <w:rPr>
+          <w:rFonts w:asciiTheme="minorHAnsi" w:hAnsiTheme="minorHAnsi" w:cstheme="minorHAnsi"/>
+          <w:b/>
+          <w:bCs/>
+        </w:rPr>
+        <w:t>_name:</w:t>
+      </w:r>
+    </w:p>
+    <w:p>
+      <w:pPr>
+        <w:ind w:firstLine="706"/>
+        <w:rPr>
+          <w:rFonts w:asciiTheme="minorHAnsi" w:hAnsiTheme="minorHAnsi" w:cstheme="minorHAnsi"/>
+          <w:bCs/>
+        </w:rPr>
+      </w:pPr>
+      <w:r>
+        <w:rPr>
+          <w:rFonts w:asciiTheme="minorHAnsi" w:hAnsiTheme="minorHAnsi" w:cstheme="minorHAnsi"/>
+          <w:bCs/>
+        </w:rPr>
+        <w:t>Definição:</w:t>
+      </w:r>
+      <w:r>
+        <w:rPr>
+          <w:rFonts w:asciiTheme="minorHAnsi" w:hAnsiTheme="minorHAnsi" w:cstheme="minorHAnsi"/>
+          <w:color w:val="0F0F0F"/>
+        </w:rPr>
+        <w:t xml:space="preserve"> Armazena o nome do </w:t>
+      </w:r>
+      <w:r>
+        <w:rPr>
+          <w:rFonts w:asciiTheme="minorHAnsi" w:hAnsiTheme="minorHAnsi" w:cstheme="minorHAnsi"/>
+          <w:color w:val="0F0F0F"/>
+        </w:rPr>
+        <w:t>acesso</w:t>
+      </w:r>
+    </w:p>
+    <w:p>
+      <w:pPr>
+        <w:ind w:firstLine="706"/>
+        <w:rPr>
+          <w:rFonts w:asciiTheme="minorHAnsi" w:hAnsiTheme="minorHAnsi" w:cstheme="minorHAnsi"/>
+          <w:color w:val="0F0F0F"/>
+        </w:rPr>
+      </w:pPr>
+      <w:r>
+        <w:rPr>
+          <w:rFonts w:asciiTheme="minorHAnsi" w:hAnsiTheme="minorHAnsi" w:cstheme="minorHAnsi"/>
+          <w:bCs/>
+        </w:rPr>
+        <w:t xml:space="preserve">Tipo de dados: </w:t>
+      </w:r>
+      <w:r>
+        <w:rPr>
+          <w:rFonts w:asciiTheme="minorHAnsi" w:hAnsiTheme="minorHAnsi" w:cstheme="minorHAnsi"/>
+          <w:color w:val="0F0F0F"/>
+        </w:rPr>
+        <w:t>String de até</w:t>
+      </w:r>
+      <w:r>
+        <w:rPr>
+          <w:rFonts w:asciiTheme="minorHAnsi" w:hAnsiTheme="minorHAnsi" w:cstheme="minorHAnsi"/>
+          <w:color w:val="0F0F0F"/>
+        </w:rPr>
+        <w:t xml:space="preserve"> 60</w:t>
+      </w:r>
+      <w:r>
+        <w:rPr>
+          <w:rFonts w:asciiTheme="minorHAnsi" w:hAnsiTheme="minorHAnsi" w:cstheme="minorHAnsi"/>
+          <w:color w:val="0F0F0F"/>
+        </w:rPr>
+        <w:t xml:space="preserve"> caracteres.</w:t>
+      </w:r>
+    </w:p>
+    <w:p>
+      <w:pPr>
+        <w:ind w:firstLine="706"/>
+        <w:rPr>
+          <w:rFonts w:asciiTheme="minorHAnsi" w:hAnsiTheme="minorHAnsi" w:cstheme="minorHAnsi"/>
+          <w:color w:val="0F0F0F"/>
+        </w:rPr>
+      </w:pPr>
+      <w:r>
+        <w:rPr>
+          <w:rFonts w:asciiTheme="minorHAnsi" w:hAnsiTheme="minorHAnsi" w:cstheme="minorHAnsi"/>
+          <w:color w:val="0F0F0F"/>
+        </w:rPr>
+        <w:t>Restrições: Não pode ser nulo(NOT NULL).</w:t>
+      </w:r>
+    </w:p>
+    <w:p>
+      <w:pPr>
+        <w:pStyle w:val="PargrafodaLista"/>
+        <w:tabs>
+          <w:tab w:val="center" w:pos="411"/>
+          <w:tab w:val="right" w:pos="8479"/>
+        </w:tabs>
+        <w:spacing w:after="0"/>
+        <w:rPr>
+          <w:rFonts w:asciiTheme="minorHAnsi" w:hAnsiTheme="minorHAnsi" w:cstheme="minorHAnsi"/>
+        </w:rPr>
+      </w:pPr>
+    </w:p>
+    <w:p>
+      <w:pPr>
+        <w:spacing w:after="0"/>
+        <w:rPr>
+          <w:rFonts w:asciiTheme="minorHAnsi" w:hAnsiTheme="minorHAnsi" w:cstheme="minorHAnsi"/>
+        </w:rPr>
+      </w:pPr>
+      <w:r>
+        <w:rPr>
+          <w:rFonts w:asciiTheme="minorHAnsi" w:hAnsiTheme="minorHAnsi" w:cstheme="minorHAnsi"/>
+        </w:rPr>
+        <w:t xml:space="preserve"> </w:t>
+      </w:r>
+    </w:p>
+    <w:p>
+      <w:pPr>
+        <w:spacing w:after="95"/>
+        <w:rPr>
+          <w:rFonts w:asciiTheme="minorHAnsi" w:hAnsiTheme="minorHAnsi" w:cstheme="minorHAnsi"/>
+        </w:rPr>
+      </w:pPr>
+      <w:r>
+        <w:rPr>
+          <w:rFonts w:asciiTheme="minorHAnsi" w:hAnsiTheme="minorHAnsi" w:cstheme="minorHAnsi"/>
+        </w:rPr>
+        <w:t xml:space="preserve"> </w:t>
+      </w:r>
+    </w:p>
+    <w:p>
+      <w:pPr>
+        <w:spacing w:after="91"/>
+        <w:ind w:left="706"/>
+        <w:rPr>
+          <w:rFonts w:asciiTheme="minorHAnsi" w:hAnsiTheme="minorHAnsi" w:cstheme="minorHAnsi"/>
+          <w:bCs/>
+        </w:rPr>
+      </w:pPr>
+    </w:p>
+    <w:p>
+      <w:pPr>
+        <w:spacing w:after="91"/>
+        <w:ind w:left="706"/>
+        <w:rPr>
+          <w:rFonts w:asciiTheme="minorHAnsi" w:hAnsiTheme="minorHAnsi" w:cstheme="minorHAnsi"/>
+          <w:bCs/>
+        </w:rPr>
+      </w:pPr>
+    </w:p>
+    <w:p>
+      <w:pPr>
+        <w:spacing w:after="91"/>
+        <w:ind w:left="706"/>
+        <w:rPr>
+          <w:rFonts w:asciiTheme="minorHAnsi" w:hAnsiTheme="minorHAnsi" w:cstheme="minorHAnsi"/>
+          <w:bCs/>
+        </w:rPr>
+      </w:pPr>
+    </w:p>
+    <w:p>
+      <w:pPr>
+        <w:spacing w:after="91"/>
+        <w:ind w:left="706"/>
+        <w:rPr>
+          <w:rFonts w:asciiTheme="minorHAnsi" w:hAnsiTheme="minorHAnsi" w:cstheme="minorHAnsi"/>
+          <w:bCs/>
+        </w:rPr>
+      </w:pPr>
+    </w:p>
+    <w:p>
+      <w:pPr>
+        <w:spacing w:after="91"/>
+        <w:ind w:left="706"/>
+        <w:rPr>
+          <w:rFonts w:asciiTheme="minorHAnsi" w:hAnsiTheme="minorHAnsi" w:cstheme="minorHAnsi"/>
+          <w:bCs/>
+        </w:rPr>
+      </w:pPr>
+    </w:p>
+    <w:p>
+      <w:pPr>
+        <w:spacing w:after="91"/>
+        <w:ind w:left="706"/>
+        <w:rPr>
+          <w:rFonts w:asciiTheme="minorHAnsi" w:hAnsiTheme="minorHAnsi" w:cstheme="minorHAnsi"/>
+          <w:bCs/>
+        </w:rPr>
+      </w:pPr>
+    </w:p>
+    <w:p>
+      <w:pPr>
+        <w:spacing w:after="91"/>
+        <w:ind w:left="706"/>
+        <w:rPr>
+          <w:rFonts w:asciiTheme="minorHAnsi" w:hAnsiTheme="minorHAnsi" w:cstheme="minorHAnsi"/>
+          <w:bCs/>
+        </w:rPr>
+      </w:pPr>
+    </w:p>
+    <w:p>
+      <w:pPr>
+        <w:spacing w:after="91"/>
+        <w:ind w:left="706"/>
+        <w:rPr>
+          <w:rFonts w:asciiTheme="minorHAnsi" w:hAnsiTheme="minorHAnsi" w:cstheme="minorHAnsi"/>
+          <w:bCs/>
+        </w:rPr>
+      </w:pPr>
+    </w:p>
+    <w:p>
+      <w:pPr>
+        <w:spacing w:after="91"/>
+        <w:rPr>
+          <w:rFonts w:asciiTheme="minorHAnsi" w:hAnsiTheme="minorHAnsi" w:cstheme="minorHAnsi"/>
+          <w:bCs/>
+        </w:rPr>
+      </w:pPr>
+    </w:p>
+    <w:p>
+      <w:pPr>
+        <w:spacing w:after="91"/>
+        <w:ind w:left="706"/>
+        <w:rPr>
+          <w:rFonts w:asciiTheme="minorHAnsi" w:hAnsiTheme="minorHAnsi" w:cstheme="minorHAnsi"/>
+          <w:bCs/>
+        </w:rPr>
+      </w:pPr>
+    </w:p>
+    <w:p>
+      <w:pPr>
+        <w:spacing w:after="91"/>
+        <w:ind w:left="706"/>
+        <w:rPr>
+          <w:rFonts w:asciiTheme="minorHAnsi" w:hAnsiTheme="minorHAnsi" w:cstheme="minorHAnsi"/>
+          <w:bCs/>
+        </w:rPr>
+      </w:pPr>
+    </w:p>
+    <w:p>
+      <w:pPr>
+        <w:spacing w:after="122"/>
+        <w:rPr>
+          <w:rFonts w:asciiTheme="minorHAnsi" w:hAnsiTheme="minorHAnsi" w:cstheme="minorHAnsi"/>
+        </w:rPr>
+      </w:pPr>
+    </w:p>
+    <w:p>
+      <w:pPr>
+        <w:spacing w:after="122"/>
         <w:rPr>
           <w:rFonts w:asciiTheme="minorHAnsi" w:hAnsiTheme="minorHAnsi" w:cstheme="minorHAnsi"/>
         </w:rPr>
@@ -14967,14 +15558,7 @@
           <w:rFonts w:asciiTheme="minorHAnsi" w:hAnsiTheme="minorHAnsi" w:cstheme="minorHAnsi"/>
           <w:b/>
         </w:rPr>
-        <w:t>usat_</w:t>
-      </w:r>
-      <w:r>
-        <w:rPr>
-          <w:rFonts w:asciiTheme="minorHAnsi" w:hAnsiTheme="minorHAnsi" w:cstheme="minorHAnsi"/>
-          <w:b/>
-        </w:rPr>
-        <w:t>chat</w:t>
+        <w:t>usat_chat</w:t>
       </w:r>
       <w:r>
         <w:rPr>
@@ -15082,15 +15666,7 @@
           <w:b/>
           <w:bCs/>
         </w:rPr>
-        <w:t xml:space="preserve"> </w:t>
-      </w:r>
-      <w:r>
-        <w:rPr>
-          <w:rFonts w:asciiTheme="minorHAnsi" w:hAnsiTheme="minorHAnsi" w:cstheme="minorHAnsi"/>
-          <w:b/>
-          <w:bCs/>
-        </w:rPr>
-        <w:t>1</w:t>
+        <w:t xml:space="preserve"> 1</w:t>
       </w:r>
       <w:r>
         <w:rPr>
@@ -15766,16 +16342,9 @@
         </w:rPr>
         <w:t>_id)</w:t>
       </w:r>
-      <w:r>
-        <w:rPr>
-          <w:rFonts w:asciiTheme="minorHAnsi" w:hAnsiTheme="minorHAnsi" w:cstheme="minorHAnsi"/>
-        </w:rPr>
-        <w:t xml:space="preserve"> </w:t>
-      </w:r>
-    </w:p>
-    <w:p>
-      <w:pPr>
-        <w:pStyle w:val="PargrafodaLista"/>
+    </w:p>
+    <w:p>
+      <w:pPr>
         <w:tabs>
           <w:tab w:val="center" w:pos="411"/>
           <w:tab w:val="right" w:pos="8479"/>
@@ -15793,41 +16362,6 @@
           <w:rFonts w:asciiTheme="minorHAnsi" w:hAnsiTheme="minorHAnsi" w:cstheme="minorHAnsi"/>
         </w:rPr>
       </w:pPr>
-      <w:r>
-        <w:rPr>
-          <w:rFonts w:asciiTheme="minorHAnsi" w:hAnsiTheme="minorHAnsi" w:cstheme="minorHAnsi"/>
-        </w:rPr>
-        <w:t xml:space="preserve"> </w:t>
-      </w:r>
-    </w:p>
-    <w:p>
-      <w:pPr>
-        <w:spacing w:after="95"/>
-        <w:rPr>
-          <w:rFonts w:asciiTheme="minorHAnsi" w:hAnsiTheme="minorHAnsi" w:cstheme="minorHAnsi"/>
-        </w:rPr>
-      </w:pPr>
-      <w:r>
-        <w:rPr>
-          <w:rFonts w:asciiTheme="minorHAnsi" w:hAnsiTheme="minorHAnsi" w:cstheme="minorHAnsi"/>
-        </w:rPr>
-        <w:t xml:space="preserve"> </w:t>
-      </w:r>
-    </w:p>
-    <w:p>
-      <w:pPr>
-        <w:spacing w:after="0"/>
-        <w:rPr>
-          <w:rFonts w:asciiTheme="minorHAnsi" w:hAnsiTheme="minorHAnsi" w:cstheme="minorHAnsi"/>
-        </w:rPr>
-      </w:pPr>
-      <w:r>
-        <w:rPr>
-          <w:rFonts w:asciiTheme="minorHAnsi" w:hAnsiTheme="minorHAnsi" w:cstheme="minorHAnsi"/>
-          <w:sz w:val="32"/>
-        </w:rPr>
-        <w:t xml:space="preserve"> </w:t>
-      </w:r>
     </w:p>
     <w:sectPr>
       <w:pgSz w:w="11905" w:h="16840"/>

</xml_diff>